<commit_message>
overwiev.xhtml bearbeitet textQuery geht.
</commit_message>
<xml_diff>
--- a/doc/Sitzungsprotokoll_TaggY_12_3.2018.docx
+++ b/doc/Sitzungsprotokoll_TaggY_12_3.2018.docx
@@ -812,6 +812,14 @@
                 <w:szCs w:val="16"/>
               </w:rPr>
             </w:pPr>
+            <w:r>
+              <w:rPr>
+                <w:b/>
+                <w:sz w:val="16"/>
+                <w:szCs w:val="16"/>
+              </w:rPr>
+              <w:t>Wenn DICOM richtig ist, muss nicht speziell behandelt werden. Aber reproduzier und kontrollierbar, daher merken was Problem ist. Logfile. Statistiken hinzufügen.</w:t>
+            </w:r>
           </w:p>
           <w:p>
             <w:pPr>
@@ -872,20 +880,20 @@
             <w:pPr>
               <w:pStyle w:val="Standard1"/>
               <w:rPr>
-                <w:lang w:val="en-US"/>
+                <w:lang w:val="de-CH"/>
               </w:rPr>
             </w:pPr>
             <w:proofErr w:type="spellStart"/>
             <w:r>
               <w:rPr>
-                <w:lang w:val="en-US"/>
+                <w:lang w:val="de-CH"/>
               </w:rPr>
               <w:t>Orthanc</w:t>
             </w:r>
             <w:proofErr w:type="spellEnd"/>
             <w:r>
               <w:rPr>
-                <w:lang w:val="en-US"/>
+                <w:lang w:val="de-CH"/>
               </w:rPr>
               <w:t xml:space="preserve"> WEB-Plug-In Connection Problem</w:t>
             </w:r>
@@ -894,7 +902,7 @@
             <w:pPr>
               <w:pStyle w:val="Standard1"/>
               <w:rPr>
-                <w:lang w:val="en-US"/>
+                <w:lang w:val="de-CH"/>
               </w:rPr>
             </w:pPr>
           </w:p>
@@ -949,6 +957,14 @@
                 <w:szCs w:val="16"/>
               </w:rPr>
             </w:pPr>
+            <w:r>
+              <w:rPr>
+                <w:b/>
+                <w:sz w:val="16"/>
+                <w:szCs w:val="16"/>
+              </w:rPr>
+              <w:t>Docker verwenden ist Ok</w:t>
+            </w:r>
           </w:p>
         </w:tc>
       </w:tr>
@@ -1154,8 +1170,6 @@
             <w:pPr>
               <w:pStyle w:val="Standard1"/>
             </w:pPr>
-            <w:bookmarkStart w:id="2" w:name="_GoBack"/>
-            <w:bookmarkEnd w:id="2"/>
           </w:p>
         </w:tc>
       </w:tr>
@@ -1205,6 +1219,24 @@
                 <w:szCs w:val="16"/>
               </w:rPr>
             </w:pPr>
+            <w:r>
+              <w:rPr>
+                <w:b/>
+                <w:sz w:val="16"/>
+                <w:szCs w:val="16"/>
+              </w:rPr>
+              <w:t>Aktualisieren der Spezifikation (Text-Suche)</w:t>
+            </w:r>
+            <w:bookmarkStart w:id="2" w:name="_GoBack"/>
+            <w:bookmarkEnd w:id="2"/>
+            <w:r>
+              <w:rPr>
+                <w:b/>
+                <w:sz w:val="16"/>
+                <w:szCs w:val="16"/>
+              </w:rPr>
+              <w:t>. Back Log und dann Stories auswählen.</w:t>
+            </w:r>
           </w:p>
           <w:p>
             <w:pPr>

</xml_diff>